<commit_message>
Corrected J428106 in Exp1
</commit_message>
<xml_diff>
--- a/examples/InterLab 2022_Exp1_v1.1.docx
+++ b/examples/InterLab 2022_Exp1_v1.1.docx
@@ -1,6 +1,6 @@
 
 <file path=word/document.xml><?xml version="1.0" encoding="utf-8"?>
-<w:document xmlns:wpc="http://schemas.microsoft.com/office/word/2010/wordprocessingCanvas" xmlns:cx="http://schemas.microsoft.com/office/drawing/2014/chartex" xmlns:cx1="http://schemas.microsoft.com/office/drawing/2015/9/8/chartex" xmlns:cx2="http://schemas.microsoft.com/office/drawing/2015/10/21/chartex" xmlns:cx3="http://schemas.microsoft.com/office/drawing/2016/5/9/chartex" xmlns:cx4="http://schemas.microsoft.com/office/drawing/2016/5/10/chartex" xmlns:cx5="http://schemas.microsoft.com/office/drawing/2016/5/11/chartex" xmlns:cx6="http://schemas.microsoft.com/office/drawing/2016/5/12/chartex" xmlns:cx7="http://schemas.microsoft.com/office/drawing/2016/5/13/chartex" xmlns:cx8="http://schemas.microsoft.com/office/drawing/2016/5/14/chartex" xmlns:mc="http://schemas.openxmlformats.org/markup-compatibility/2006" xmlns:aink="http://schemas.microsoft.com/office/drawing/2016/ink" xmlns:am3d="http://schemas.microsoft.com/office/drawing/2017/model3d" xmlns:o="urn:schemas-microsoft-com:office:office" xmlns:r="http://schemas.openxmlformats.org/officeDocument/2006/relationships" xmlns:m="http://schemas.openxmlformats.org/officeDocument/2006/math" xmlns:v="urn:schemas-microsoft-com:vml" xmlns:wp14="http://schemas.microsoft.com/office/word/2010/wordprocessingDrawing" xmlns:wp="http://schemas.openxmlformats.org/drawingml/2006/wordprocessingDrawing" xmlns:w10="urn:schemas-microsoft-com:office:word" xmlns:w="http://schemas.openxmlformats.org/wordprocessingml/2006/main" xmlns:w14="http://schemas.microsoft.com/office/word/2010/wordml" xmlns:w15="http://schemas.microsoft.com/office/word/2012/wordml" xmlns:w16cid="http://schemas.microsoft.com/office/word/2016/wordml/cid" xmlns:w16se="http://schemas.microsoft.com/office/word/2015/wordml/symex" xmlns:wpg="http://schemas.microsoft.com/office/word/2010/wordprocessingGroup" xmlns:wpi="http://schemas.microsoft.com/office/word/2010/wordprocessingInk" xmlns:wne="http://schemas.microsoft.com/office/word/2006/wordml" xmlns:wps="http://schemas.microsoft.com/office/word/2010/wordprocessingShape" mc:Ignorable="w14 w15 w16se w16cid wp14">
+<w:document xmlns:wpc="http://schemas.microsoft.com/office/word/2010/wordprocessingCanvas" xmlns:cx="http://schemas.microsoft.com/office/drawing/2014/chartex" xmlns:cx1="http://schemas.microsoft.com/office/drawing/2015/9/8/chartex" xmlns:mc="http://schemas.openxmlformats.org/markup-compatibility/2006" xmlns:o="urn:schemas-microsoft-com:office:office" xmlns:r="http://schemas.openxmlformats.org/officeDocument/2006/relationships" xmlns:m="http://schemas.openxmlformats.org/officeDocument/2006/math" xmlns:v="urn:schemas-microsoft-com:vml" xmlns:wp14="http://schemas.microsoft.com/office/word/2010/wordprocessingDrawing" xmlns:wp="http://schemas.openxmlformats.org/drawingml/2006/wordprocessingDrawing" xmlns:w10="urn:schemas-microsoft-com:office:word" xmlns:w="http://schemas.openxmlformats.org/wordprocessingml/2006/main" xmlns:w14="http://schemas.microsoft.com/office/word/2010/wordml" xmlns:w15="http://schemas.microsoft.com/office/word/2012/wordml" xmlns:w16se="http://schemas.microsoft.com/office/word/2015/wordml/symex" xmlns:wpg="http://schemas.microsoft.com/office/word/2010/wordprocessingGroup" xmlns:wpi="http://schemas.microsoft.com/office/word/2010/wordprocessingInk" xmlns:wne="http://schemas.microsoft.com/office/word/2006/wordml" xmlns:wps="http://schemas.microsoft.com/office/word/2010/wordprocessingShape" mc:Ignorable="w14 w15 w16se wp14">
   <w:body>
     <w:p>
       <w:pPr>
@@ -12,6 +12,7 @@
       <w:r>
         <w:rPr>
           <w:noProof/>
+          <w:lang w:val="es-ES" w:eastAsia="es-ES"/>
         </w:rPr>
         <w:drawing>
           <wp:anchor distT="0" distB="0" distL="114300" distR="114300" simplePos="0" relativeHeight="251659264" behindDoc="0" locked="0" layoutInCell="1" hidden="0" allowOverlap="1" wp14:anchorId="3E9D02F7" wp14:editId="2887A31C">
@@ -64,23 +65,7 @@
       </w:pPr>
       <w:r>
         <w:br/>
-        <w:t xml:space="preserve">2022 </w:t>
-      </w:r>
-      <w:proofErr w:type="spellStart"/>
-      <w:r>
-        <w:t>iGEM</w:t>
-      </w:r>
-      <w:proofErr w:type="spellEnd"/>
-      <w:r>
-        <w:t xml:space="preserve"> </w:t>
-      </w:r>
-      <w:proofErr w:type="spellStart"/>
-      <w:r>
-        <w:t>InterLab</w:t>
-      </w:r>
-      <w:proofErr w:type="spellEnd"/>
-      <w:r>
-        <w:t xml:space="preserve"> study</w:t>
+        <w:t>2022 iGEM InterLab study</w:t>
       </w:r>
     </w:p>
     <w:p>
@@ -91,15 +76,7 @@
         <w:t xml:space="preserve">Experiment 1 - </w:t>
       </w:r>
       <w:r>
-        <w:t xml:space="preserve">Testing the </w:t>
-      </w:r>
-      <w:proofErr w:type="gramStart"/>
-      <w:r>
-        <w:t>three color</w:t>
-      </w:r>
-      <w:proofErr w:type="gramEnd"/>
-      <w:r>
-        <w:t xml:space="preserve"> calibration protocol</w:t>
+        <w:t>Testing the three color calibration protocol</w:t>
       </w:r>
       <w:bookmarkEnd w:id="1"/>
     </w:p>
@@ -140,35 +117,7 @@
         <w:rPr>
           <w:color w:val="000000"/>
         </w:rPr>
-        <w:t xml:space="preserve">Before performing the cell measurements, you need to perform all the calibration measurements. Please do not proceed unless you have completed the calibration protocol. Completion of the calibrations will ensure that you understand the measurement process and that you can take the cell measurements under the same conditions. For consistency and reproducibility, we are requiring all teams to use E. coli K-12 DH5-alpha. If you do not have access to this strain, you can request streaks of the transformed devices from another team near you. If you are absolutely unable to obtain the DH5-alpha strain, you may still participate in the </w:t>
-      </w:r>
-      <w:proofErr w:type="spellStart"/>
-      <w:r>
-        <w:rPr>
-          <w:color w:val="000000"/>
-        </w:rPr>
-        <w:t>InterLab</w:t>
-      </w:r>
-      <w:proofErr w:type="spellEnd"/>
-      <w:r>
-        <w:rPr>
-          <w:color w:val="000000"/>
-        </w:rPr>
-        <w:t xml:space="preserve"> study by contacting the Engineering Committee (engineering [at] </w:t>
-      </w:r>
-      <w:proofErr w:type="spellStart"/>
-      <w:r>
-        <w:rPr>
-          <w:color w:val="000000"/>
-        </w:rPr>
-        <w:t>igem</w:t>
-      </w:r>
-      <w:proofErr w:type="spellEnd"/>
-      <w:r>
-        <w:rPr>
-          <w:color w:val="000000"/>
-        </w:rPr>
-        <w:t xml:space="preserve"> [dot] org) to discuss your situation.</w:t>
+        <w:t>Before performing the cell measurements, you need to perform all the calibration measurements. Please do not proceed unless you have completed the calibration protocol. Completion of the calibrations will ensure that you understand the measurement process and that you can take the cell measurements under the same conditions. For consistency and reproducibility, we are requiring all teams to use E. coli K-12 DH5-alpha. If you do not have access to this strain, you can request streaks of the transformed devices from another team near you. If you are absolutely unable to obtain the DH5-alpha strain, you may still participate in the InterLab study by contacting the Engineering Committee (engineering [at] igem [dot] org) to discuss your situation.</w:t>
       </w:r>
     </w:p>
     <w:p>
@@ -272,15 +221,7 @@
         <w:rPr>
           <w:color w:val="000000"/>
         </w:rPr>
-        <w:t xml:space="preserve">. You will measure how </w:t>
-      </w:r>
-      <w:bookmarkStart w:id="2" w:name="_GoBack"/>
-      <w:bookmarkEnd w:id="2"/>
-      <w:r>
-        <w:rPr>
-          <w:color w:val="000000"/>
-        </w:rPr>
-        <w:t>fluorescence and optical density develops over 6 hours by taking measurements at time point 0 hour and at time point 6 hours. Follow the protocol below and the visual instructions in Figure 1 and Figure 2.</w:t>
+        <w:t>. You will measure how fluorescence and optical density develops over 6 hours by taking measurements at time point 0 hour and at time point 6 hours. Follow the protocol below and the visual instructions in Figure 1 and Figure 2.</w:t>
       </w:r>
     </w:p>
     <w:p>
@@ -293,157 +234,157 @@
       <w:pPr>
         <w:pStyle w:val="Ttulo2"/>
       </w:pPr>
-      <w:bookmarkStart w:id="3" w:name="protocol-outputs"/>
+      <w:bookmarkStart w:id="2" w:name="protocol-outputs"/>
       <w:r>
         <w:lastRenderedPageBreak/>
         <w:t>Protocol Outputs:</w:t>
       </w:r>
+      <w:bookmarkEnd w:id="2"/>
+    </w:p>
+    <w:p>
+      <w:pPr>
+        <w:pStyle w:val="Compact"/>
+        <w:numPr>
+          <w:ilvl w:val="0"/>
+          <w:numId w:val="2"/>
+        </w:numPr>
+      </w:pPr>
+      <w:r>
+        <w:rPr>
+          <w:rStyle w:val="VerbatimChar"/>
+        </w:rPr>
+        <w:t>baseline absorbance of culture (day 2) measurements of cultures (0 hr timepoint)</w:t>
+      </w:r>
+    </w:p>
+    <w:p>
+      <w:pPr>
+        <w:pStyle w:val="Compact"/>
+        <w:numPr>
+          <w:ilvl w:val="0"/>
+          <w:numId w:val="2"/>
+        </w:numPr>
+      </w:pPr>
+      <w:r>
+        <w:rPr>
+          <w:rStyle w:val="VerbatimChar"/>
+        </w:rPr>
+        <w:t>0 hr absorbance timepoint measurements of plate 1</w:t>
+      </w:r>
+    </w:p>
+    <w:p>
+      <w:pPr>
+        <w:pStyle w:val="Compact"/>
+        <w:numPr>
+          <w:ilvl w:val="0"/>
+          <w:numId w:val="2"/>
+        </w:numPr>
+      </w:pPr>
+      <w:r>
+        <w:rPr>
+          <w:rStyle w:val="VerbatimChar"/>
+        </w:rPr>
+        <w:t>0 hr green fluorescence timepoint measurements of plate 1</w:t>
+      </w:r>
+    </w:p>
+    <w:p>
+      <w:pPr>
+        <w:pStyle w:val="Compact"/>
+        <w:numPr>
+          <w:ilvl w:val="0"/>
+          <w:numId w:val="2"/>
+        </w:numPr>
+      </w:pPr>
+      <w:r>
+        <w:rPr>
+          <w:rStyle w:val="VerbatimChar"/>
+        </w:rPr>
+        <w:t>0 hr blue fluorescence timepoint measurements of plate 1</w:t>
+      </w:r>
+    </w:p>
+    <w:p>
+      <w:pPr>
+        <w:pStyle w:val="Compact"/>
+        <w:numPr>
+          <w:ilvl w:val="0"/>
+          <w:numId w:val="2"/>
+        </w:numPr>
+      </w:pPr>
+      <w:r>
+        <w:rPr>
+          <w:rStyle w:val="VerbatimChar"/>
+        </w:rPr>
+        <w:t>0 hr red fluorescence timepoint measurements of plate 1</w:t>
+      </w:r>
+    </w:p>
+    <w:p>
+      <w:pPr>
+        <w:pStyle w:val="Compact"/>
+        <w:numPr>
+          <w:ilvl w:val="0"/>
+          <w:numId w:val="2"/>
+        </w:numPr>
+      </w:pPr>
+      <w:r>
+        <w:rPr>
+          <w:rStyle w:val="VerbatimChar"/>
+        </w:rPr>
+        <w:t>6 hr absorbance timepoint measurements of plate 2</w:t>
+      </w:r>
+    </w:p>
+    <w:p>
+      <w:pPr>
+        <w:pStyle w:val="Compact"/>
+        <w:numPr>
+          <w:ilvl w:val="0"/>
+          <w:numId w:val="2"/>
+        </w:numPr>
+      </w:pPr>
+      <w:r>
+        <w:rPr>
+          <w:rStyle w:val="VerbatimChar"/>
+        </w:rPr>
+        <w:t>6 hr green fluorescence timepoint measurements of plate 2</w:t>
+      </w:r>
+    </w:p>
+    <w:p>
+      <w:pPr>
+        <w:pStyle w:val="Compact"/>
+        <w:numPr>
+          <w:ilvl w:val="0"/>
+          <w:numId w:val="2"/>
+        </w:numPr>
+      </w:pPr>
+      <w:r>
+        <w:rPr>
+          <w:rStyle w:val="VerbatimChar"/>
+        </w:rPr>
+        <w:t>6 hr blue fluorescence timepoint measurements of plate 2</w:t>
+      </w:r>
+    </w:p>
+    <w:p>
+      <w:pPr>
+        <w:pStyle w:val="Compact"/>
+        <w:numPr>
+          <w:ilvl w:val="0"/>
+          <w:numId w:val="2"/>
+        </w:numPr>
+      </w:pPr>
+      <w:r>
+        <w:rPr>
+          <w:rStyle w:val="VerbatimChar"/>
+        </w:rPr>
+        <w:t>6 hr red fluorescence timepoint measurements of plate 2</w:t>
+      </w:r>
+    </w:p>
+    <w:p>
+      <w:pPr>
+        <w:pStyle w:val="Ttulo2"/>
+      </w:pPr>
+      <w:bookmarkStart w:id="3" w:name="protocol-materials"/>
+      <w:r>
+        <w:t>Protocol Materials:</w:t>
+      </w:r>
       <w:bookmarkEnd w:id="3"/>
-    </w:p>
-    <w:p>
-      <w:pPr>
-        <w:pStyle w:val="Compact"/>
-        <w:numPr>
-          <w:ilvl w:val="0"/>
-          <w:numId w:val="2"/>
-        </w:numPr>
-      </w:pPr>
-      <w:r>
-        <w:rPr>
-          <w:rStyle w:val="VerbatimChar"/>
-        </w:rPr>
-        <w:t>baseline absorbance of culture (day 2) measurements of cultures (0 hr timepoint)</w:t>
-      </w:r>
-    </w:p>
-    <w:p>
-      <w:pPr>
-        <w:pStyle w:val="Compact"/>
-        <w:numPr>
-          <w:ilvl w:val="0"/>
-          <w:numId w:val="2"/>
-        </w:numPr>
-      </w:pPr>
-      <w:r>
-        <w:rPr>
-          <w:rStyle w:val="VerbatimChar"/>
-        </w:rPr>
-        <w:t>0 hr absorbance timepoint measurements of plate 1</w:t>
-      </w:r>
-    </w:p>
-    <w:p>
-      <w:pPr>
-        <w:pStyle w:val="Compact"/>
-        <w:numPr>
-          <w:ilvl w:val="0"/>
-          <w:numId w:val="2"/>
-        </w:numPr>
-      </w:pPr>
-      <w:r>
-        <w:rPr>
-          <w:rStyle w:val="VerbatimChar"/>
-        </w:rPr>
-        <w:t>0 hr green fluorescence timepoint measurements of plate 1</w:t>
-      </w:r>
-    </w:p>
-    <w:p>
-      <w:pPr>
-        <w:pStyle w:val="Compact"/>
-        <w:numPr>
-          <w:ilvl w:val="0"/>
-          <w:numId w:val="2"/>
-        </w:numPr>
-      </w:pPr>
-      <w:r>
-        <w:rPr>
-          <w:rStyle w:val="VerbatimChar"/>
-        </w:rPr>
-        <w:t>0 hr blue fluorescence timepoint measurements of plate 1</w:t>
-      </w:r>
-    </w:p>
-    <w:p>
-      <w:pPr>
-        <w:pStyle w:val="Compact"/>
-        <w:numPr>
-          <w:ilvl w:val="0"/>
-          <w:numId w:val="2"/>
-        </w:numPr>
-      </w:pPr>
-      <w:r>
-        <w:rPr>
-          <w:rStyle w:val="VerbatimChar"/>
-        </w:rPr>
-        <w:t>0 hr red fluorescence timepoint measurements of plate 1</w:t>
-      </w:r>
-    </w:p>
-    <w:p>
-      <w:pPr>
-        <w:pStyle w:val="Compact"/>
-        <w:numPr>
-          <w:ilvl w:val="0"/>
-          <w:numId w:val="2"/>
-        </w:numPr>
-      </w:pPr>
-      <w:r>
-        <w:rPr>
-          <w:rStyle w:val="VerbatimChar"/>
-        </w:rPr>
-        <w:t>6 hr absorbance timepoint measurements of plate 2</w:t>
-      </w:r>
-    </w:p>
-    <w:p>
-      <w:pPr>
-        <w:pStyle w:val="Compact"/>
-        <w:numPr>
-          <w:ilvl w:val="0"/>
-          <w:numId w:val="2"/>
-        </w:numPr>
-      </w:pPr>
-      <w:r>
-        <w:rPr>
-          <w:rStyle w:val="VerbatimChar"/>
-        </w:rPr>
-        <w:t>6 hr green fluorescence timepoint measurements of plate 2</w:t>
-      </w:r>
-    </w:p>
-    <w:p>
-      <w:pPr>
-        <w:pStyle w:val="Compact"/>
-        <w:numPr>
-          <w:ilvl w:val="0"/>
-          <w:numId w:val="2"/>
-        </w:numPr>
-      </w:pPr>
-      <w:r>
-        <w:rPr>
-          <w:rStyle w:val="VerbatimChar"/>
-        </w:rPr>
-        <w:t>6 hr blue fluorescence timepoint measurements of plate 2</w:t>
-      </w:r>
-    </w:p>
-    <w:p>
-      <w:pPr>
-        <w:pStyle w:val="Compact"/>
-        <w:numPr>
-          <w:ilvl w:val="0"/>
-          <w:numId w:val="2"/>
-        </w:numPr>
-      </w:pPr>
-      <w:r>
-        <w:rPr>
-          <w:rStyle w:val="VerbatimChar"/>
-        </w:rPr>
-        <w:t>6 hr red fluorescence timepoint measurements of plate 2</w:t>
-      </w:r>
-    </w:p>
-    <w:p>
-      <w:pPr>
-        <w:pStyle w:val="Ttulo2"/>
-      </w:pPr>
-      <w:bookmarkStart w:id="4" w:name="protocol-materials"/>
-      <w:r>
-        <w:t>Protocol Materials:</w:t>
-      </w:r>
-      <w:bookmarkEnd w:id="4"/>
     </w:p>
     <w:p>
       <w:pPr>
@@ -601,7 +542,19 @@
           <w:rPr>
             <w:rStyle w:val="Hipervnculo"/>
           </w:rPr>
-          <w:t>Test Device 6 Exp 1 (Dual construct Green and Red)</w:t>
+          <w:t xml:space="preserve">Test Device 6 Exp 1 (Dual construct Green and </w:t>
+        </w:r>
+        <w:r>
+          <w:rPr>
+            <w:rStyle w:val="Hipervnculo"/>
+          </w:rPr>
+          <w:t>Blue</w:t>
+        </w:r>
+        <w:r>
+          <w:rPr>
+            <w:rStyle w:val="Hipervnculo"/>
+          </w:rPr>
+          <w:t>)</w:t>
         </w:r>
       </w:hyperlink>
     </w:p>
@@ -819,12 +772,12 @@
         <w:pStyle w:val="Ttulo4"/>
         <w:jc w:val="center"/>
       </w:pPr>
-      <w:bookmarkStart w:id="5" w:name="X8daf6e2716e01e9300e07e878b4ad0908be2e64"/>
+      <w:bookmarkStart w:id="4" w:name="X8daf6e2716e01e9300e07e878b4ad0908be2e64"/>
       <w:r>
         <w:lastRenderedPageBreak/>
         <w:t>Table 1: Part Locations in Distribution Kit</w:t>
       </w:r>
-      <w:bookmarkEnd w:id="5"/>
+      <w:bookmarkEnd w:id="4"/>
     </w:p>
     <w:tbl>
       <w:tblPr>
@@ -961,22 +914,17 @@
               <w:spacing w:before="36" w:after="36"/>
               <w:rPr>
                 <w:color w:val="000000"/>
-                <w:szCs w:val="20"/>
+                <w:sz w:val="23"/>
+                <w:szCs w:val="23"/>
               </w:rPr>
             </w:pPr>
             <w:r>
               <w:rPr>
                 <w:color w:val="000000"/>
-                <w:szCs w:val="20"/>
+                <w:sz w:val="23"/>
+                <w:szCs w:val="23"/>
               </w:rPr>
-              <w:t>Negative Control</w:t>
-            </w:r>
-            <w:r>
-              <w:rPr>
-                <w:color w:val="000000"/>
-                <w:szCs w:val="20"/>
-              </w:rPr>
-              <w:t xml:space="preserve"> 2022</w:t>
+              <w:t>Negative Control 2022</w:t>
             </w:r>
           </w:p>
         </w:tc>
@@ -1033,22 +981,17 @@
               <w:spacing w:before="36" w:after="36"/>
               <w:rPr>
                 <w:color w:val="000000"/>
-                <w:szCs w:val="20"/>
+                <w:sz w:val="23"/>
+                <w:szCs w:val="23"/>
               </w:rPr>
             </w:pPr>
             <w:r>
               <w:rPr>
                 <w:color w:val="000000"/>
-                <w:szCs w:val="20"/>
+                <w:sz w:val="23"/>
+                <w:szCs w:val="23"/>
               </w:rPr>
-              <w:t>Positive Control</w:t>
-            </w:r>
-            <w:r>
-              <w:rPr>
-                <w:color w:val="000000"/>
-                <w:szCs w:val="20"/>
-              </w:rPr>
-              <w:t xml:space="preserve"> 2018</w:t>
+              <w:t>Positive Control 2018</w:t>
             </w:r>
           </w:p>
         </w:tc>
@@ -1099,22 +1042,17 @@
               <w:spacing w:before="36" w:after="36"/>
               <w:rPr>
                 <w:color w:val="000000"/>
-                <w:szCs w:val="20"/>
+                <w:sz w:val="23"/>
+                <w:szCs w:val="23"/>
               </w:rPr>
             </w:pPr>
             <w:r>
               <w:rPr>
                 <w:color w:val="000000"/>
-                <w:szCs w:val="20"/>
+                <w:sz w:val="23"/>
+                <w:szCs w:val="23"/>
               </w:rPr>
-              <w:t>Test Device 1</w:t>
-            </w:r>
-            <w:r>
-              <w:rPr>
-                <w:color w:val="000000"/>
-                <w:szCs w:val="20"/>
-              </w:rPr>
-              <w:t xml:space="preserve"> Exp 1 (Green device)</w:t>
+              <w:t>Test Device 1 Exp 1 (Green device)</w:t>
             </w:r>
           </w:p>
         </w:tc>
@@ -1165,22 +1103,17 @@
               <w:spacing w:before="36" w:after="36"/>
               <w:rPr>
                 <w:color w:val="000000"/>
-                <w:szCs w:val="20"/>
+                <w:sz w:val="23"/>
+                <w:szCs w:val="23"/>
               </w:rPr>
             </w:pPr>
             <w:r>
               <w:rPr>
                 <w:color w:val="000000"/>
-                <w:szCs w:val="20"/>
+                <w:sz w:val="23"/>
+                <w:szCs w:val="23"/>
               </w:rPr>
-              <w:t>Test Device 2</w:t>
-            </w:r>
-            <w:r>
-              <w:rPr>
-                <w:color w:val="000000"/>
-                <w:szCs w:val="20"/>
-              </w:rPr>
-              <w:t xml:space="preserve"> Exp 1 (Red mRFP1)</w:t>
+              <w:t>Test Device 2 Exp 1 (Red mRFP1)</w:t>
             </w:r>
           </w:p>
         </w:tc>
@@ -1231,38 +1164,17 @@
               <w:spacing w:before="36" w:after="36"/>
               <w:rPr>
                 <w:color w:val="000000"/>
-                <w:szCs w:val="20"/>
+                <w:sz w:val="23"/>
+                <w:szCs w:val="23"/>
               </w:rPr>
             </w:pPr>
             <w:r>
               <w:rPr>
                 <w:color w:val="000000"/>
-                <w:szCs w:val="20"/>
+                <w:sz w:val="23"/>
+                <w:szCs w:val="23"/>
               </w:rPr>
-              <w:t>Test Device 3</w:t>
-            </w:r>
-            <w:r>
-              <w:rPr>
-                <w:color w:val="000000"/>
-                <w:szCs w:val="20"/>
-              </w:rPr>
-              <w:t xml:space="preserve"> Exp 1 (Red </w:t>
-            </w:r>
-            <w:proofErr w:type="spellStart"/>
-            <w:r>
-              <w:rPr>
-                <w:color w:val="000000"/>
-                <w:szCs w:val="20"/>
-              </w:rPr>
-              <w:t>mCherry</w:t>
-            </w:r>
-            <w:proofErr w:type="spellEnd"/>
-            <w:r>
-              <w:rPr>
-                <w:color w:val="000000"/>
-                <w:szCs w:val="20"/>
-              </w:rPr>
-              <w:t>)</w:t>
+              <w:t>Test Device 3 Exp 1 (Red mCherry)</w:t>
             </w:r>
           </w:p>
         </w:tc>
@@ -1314,54 +1226,17 @@
               <w:ind w:left="-712" w:firstLine="712"/>
               <w:rPr>
                 <w:color w:val="000000"/>
-                <w:szCs w:val="20"/>
+                <w:sz w:val="23"/>
+                <w:szCs w:val="23"/>
               </w:rPr>
             </w:pPr>
             <w:r>
               <w:rPr>
                 <w:color w:val="000000"/>
-                <w:szCs w:val="20"/>
+                <w:sz w:val="23"/>
+                <w:szCs w:val="23"/>
               </w:rPr>
-              <w:t>Test Device 4</w:t>
-            </w:r>
-            <w:r>
-              <w:rPr>
-                <w:color w:val="000000"/>
-                <w:szCs w:val="20"/>
-              </w:rPr>
-              <w:t xml:space="preserve"> Exp 1 (</w:t>
-            </w:r>
-            <w:proofErr w:type="spellStart"/>
-            <w:r>
-              <w:rPr>
-                <w:color w:val="000000"/>
-                <w:szCs w:val="20"/>
-              </w:rPr>
-              <w:t>RiboJ</w:t>
-            </w:r>
-            <w:proofErr w:type="spellEnd"/>
-            <w:r>
-              <w:rPr>
-                <w:color w:val="000000"/>
-                <w:szCs w:val="20"/>
-              </w:rPr>
-              <w:t xml:space="preserve"> ins. </w:t>
-            </w:r>
-            <w:proofErr w:type="spellStart"/>
-            <w:r>
-              <w:rPr>
-                <w:color w:val="000000"/>
-                <w:szCs w:val="20"/>
-              </w:rPr>
-              <w:t>mCherry</w:t>
-            </w:r>
-            <w:proofErr w:type="spellEnd"/>
-            <w:r>
-              <w:rPr>
-                <w:color w:val="000000"/>
-                <w:szCs w:val="20"/>
-              </w:rPr>
-              <w:t>)</w:t>
+              <w:t>Test Device 4 Exp 1 (RiboJ ins. mCherry)</w:t>
             </w:r>
           </w:p>
         </w:tc>
@@ -1412,41 +1287,39 @@
               <w:spacing w:before="36" w:after="36"/>
               <w:rPr>
                 <w:color w:val="000000"/>
-                <w:szCs w:val="20"/>
+                <w:sz w:val="23"/>
+                <w:szCs w:val="23"/>
               </w:rPr>
             </w:pPr>
             <w:r>
               <w:rPr>
                 <w:color w:val="000000"/>
-                <w:szCs w:val="20"/>
+                <w:sz w:val="23"/>
+                <w:szCs w:val="23"/>
               </w:rPr>
-              <w:t>Test Device 5</w:t>
+              <w:t>Test Device 5 Exp 1</w:t>
             </w:r>
             <w:r>
               <w:rPr>
                 <w:color w:val="000000"/>
-                <w:szCs w:val="20"/>
-              </w:rPr>
-              <w:t xml:space="preserve"> Exp 1</w:t>
-            </w:r>
-            <w:r>
-              <w:rPr>
-                <w:color w:val="000000"/>
-                <w:szCs w:val="20"/>
+                <w:sz w:val="23"/>
+                <w:szCs w:val="23"/>
               </w:rPr>
               <w:t xml:space="preserve"> </w:t>
             </w:r>
             <w:r>
               <w:rPr>
                 <w:color w:val="000000"/>
-                <w:szCs w:val="20"/>
+                <w:sz w:val="23"/>
+                <w:szCs w:val="23"/>
               </w:rPr>
               <w:t>(</w:t>
             </w:r>
             <w:r>
               <w:rPr>
                 <w:color w:val="000000"/>
-                <w:szCs w:val="20"/>
+                <w:sz w:val="23"/>
+                <w:szCs w:val="23"/>
               </w:rPr>
               <w:t>Dual constr. Blue and Red)</w:t>
             </w:r>
@@ -1499,22 +1372,41 @@
               <w:spacing w:before="36" w:after="36"/>
               <w:rPr>
                 <w:color w:val="000000"/>
-                <w:szCs w:val="20"/>
+                <w:sz w:val="23"/>
+                <w:szCs w:val="23"/>
               </w:rPr>
             </w:pPr>
             <w:r>
               <w:rPr>
                 <w:color w:val="000000"/>
-                <w:szCs w:val="20"/>
+                <w:sz w:val="23"/>
+                <w:szCs w:val="23"/>
               </w:rPr>
               <w:t>Test Device 6</w:t>
             </w:r>
             <w:r>
               <w:rPr>
                 <w:color w:val="000000"/>
-                <w:szCs w:val="20"/>
+                <w:sz w:val="23"/>
+                <w:szCs w:val="23"/>
               </w:rPr>
-              <w:t xml:space="preserve"> Exp 1 (Dual constr. Green and Red)</w:t>
+              <w:t xml:space="preserve"> Exp 1 (Dual constr. Green and </w:t>
+            </w:r>
+            <w:r>
+              <w:rPr>
+                <w:color w:val="000000"/>
+                <w:sz w:val="23"/>
+                <w:szCs w:val="23"/>
+              </w:rPr>
+              <w:t>Blue</w:t>
+            </w:r>
+            <w:r>
+              <w:rPr>
+                <w:color w:val="000000"/>
+                <w:sz w:val="23"/>
+                <w:szCs w:val="23"/>
+              </w:rPr>
+              <w:t>)</w:t>
             </w:r>
           </w:p>
         </w:tc>
@@ -1550,11 +1442,11 @@
       <w:pPr>
         <w:pStyle w:val="Ttulo2"/>
       </w:pPr>
-      <w:bookmarkStart w:id="6" w:name="protocol-steps"/>
+      <w:bookmarkStart w:id="5" w:name="protocol-steps"/>
       <w:r>
         <w:t>Protocol Steps:</w:t>
       </w:r>
-      <w:bookmarkEnd w:id="6"/>
+      <w:bookmarkEnd w:id="5"/>
     </w:p>
     <w:p>
       <w:pPr>
@@ -1696,7 +1588,21 @@
         <w:rPr>
           <w:rStyle w:val="VerbatimChar"/>
         </w:rPr>
-        <w:t>Test Device 6 Exp 1 (Dual construct Green and Red)</w:t>
+        <w:t xml:space="preserve">Test Device 6 Exp 1 (Dual construct Green and </w:t>
+      </w:r>
+      <w:r>
+        <w:rPr>
+          <w:rStyle w:val="VerbatimChar"/>
+        </w:rPr>
+        <w:t>Blue</w:t>
+      </w:r>
+      <w:bookmarkStart w:id="6" w:name="_GoBack"/>
+      <w:bookmarkEnd w:id="6"/>
+      <w:r>
+        <w:rPr>
+          <w:rStyle w:val="VerbatimChar"/>
+        </w:rPr>
+        <w:t>)</w:t>
       </w:r>
       <w:r>
         <w:t xml:space="preserve">. </w:t>
@@ -1981,21 +1887,7 @@
         <w:rPr>
           <w:rStyle w:val="VerbatimChar"/>
         </w:rPr>
-        <w:t xml:space="preserve">cultures (0 </w:t>
-      </w:r>
-      <w:proofErr w:type="spellStart"/>
-      <w:r>
-        <w:rPr>
-          <w:rStyle w:val="VerbatimChar"/>
-        </w:rPr>
-        <w:t>hr</w:t>
-      </w:r>
-      <w:proofErr w:type="spellEnd"/>
-      <w:r>
-        <w:rPr>
-          <w:rStyle w:val="VerbatimChar"/>
-        </w:rPr>
-        <w:t xml:space="preserve"> timepoint)</w:t>
+        <w:t>cultures (0 hr timepoint)</w:t>
       </w:r>
       <w:r>
         <w:t xml:space="preserve"> at 600.0</w:t>
@@ -2078,6 +1970,7 @@
       <w:r>
         <w:rPr>
           <w:noProof/>
+          <w:lang w:val="es-ES" w:eastAsia="es-ES"/>
         </w:rPr>
         <w:drawing>
           <wp:inline distT="0" distB="0" distL="0" distR="0" wp14:anchorId="768939CB" wp14:editId="097B0BAC">
@@ -2351,6 +2244,7 @@
       <w:r>
         <w:rPr>
           <w:noProof/>
+          <w:lang w:val="es-ES" w:eastAsia="es-ES"/>
         </w:rPr>
         <w:lastRenderedPageBreak/>
         <w:drawing>
@@ -2998,7 +2892,7 @@
 </file>
 
 <file path=word/endnotes.xml><?xml version="1.0" encoding="utf-8"?>
-<w:endnotes xmlns:wpc="http://schemas.microsoft.com/office/word/2010/wordprocessingCanvas" xmlns:cx="http://schemas.microsoft.com/office/drawing/2014/chartex" xmlns:cx1="http://schemas.microsoft.com/office/drawing/2015/9/8/chartex" xmlns:cx2="http://schemas.microsoft.com/office/drawing/2015/10/21/chartex" xmlns:cx3="http://schemas.microsoft.com/office/drawing/2016/5/9/chartex" xmlns:cx4="http://schemas.microsoft.com/office/drawing/2016/5/10/chartex" xmlns:cx5="http://schemas.microsoft.com/office/drawing/2016/5/11/chartex" xmlns:cx6="http://schemas.microsoft.com/office/drawing/2016/5/12/chartex" xmlns:cx7="http://schemas.microsoft.com/office/drawing/2016/5/13/chartex" xmlns:cx8="http://schemas.microsoft.com/office/drawing/2016/5/14/chartex" xmlns:mc="http://schemas.openxmlformats.org/markup-compatibility/2006" xmlns:aink="http://schemas.microsoft.com/office/drawing/2016/ink" xmlns:am3d="http://schemas.microsoft.com/office/drawing/2017/model3d" xmlns:o="urn:schemas-microsoft-com:office:office" xmlns:r="http://schemas.openxmlformats.org/officeDocument/2006/relationships" xmlns:m="http://schemas.openxmlformats.org/officeDocument/2006/math" xmlns:v="urn:schemas-microsoft-com:vml" xmlns:wp14="http://schemas.microsoft.com/office/word/2010/wordprocessingDrawing" xmlns:wp="http://schemas.openxmlformats.org/drawingml/2006/wordprocessingDrawing" xmlns:w10="urn:schemas-microsoft-com:office:word" xmlns:w="http://schemas.openxmlformats.org/wordprocessingml/2006/main" xmlns:w14="http://schemas.microsoft.com/office/word/2010/wordml" xmlns:w15="http://schemas.microsoft.com/office/word/2012/wordml" xmlns:w16cid="http://schemas.microsoft.com/office/word/2016/wordml/cid" xmlns:w16se="http://schemas.microsoft.com/office/word/2015/wordml/symex" xmlns:wpg="http://schemas.microsoft.com/office/word/2010/wordprocessingGroup" xmlns:wpi="http://schemas.microsoft.com/office/word/2010/wordprocessingInk" xmlns:wne="http://schemas.microsoft.com/office/word/2006/wordml" xmlns:wps="http://schemas.microsoft.com/office/word/2010/wordprocessingShape" mc:Ignorable="w14 w15 w16se w16cid wp14">
+<w:endnotes xmlns:wpc="http://schemas.microsoft.com/office/word/2010/wordprocessingCanvas" xmlns:cx="http://schemas.microsoft.com/office/drawing/2014/chartex" xmlns:cx1="http://schemas.microsoft.com/office/drawing/2015/9/8/chartex" xmlns:mc="http://schemas.openxmlformats.org/markup-compatibility/2006" xmlns:o="urn:schemas-microsoft-com:office:office" xmlns:r="http://schemas.openxmlformats.org/officeDocument/2006/relationships" xmlns:m="http://schemas.openxmlformats.org/officeDocument/2006/math" xmlns:v="urn:schemas-microsoft-com:vml" xmlns:wp14="http://schemas.microsoft.com/office/word/2010/wordprocessingDrawing" xmlns:wp="http://schemas.openxmlformats.org/drawingml/2006/wordprocessingDrawing" xmlns:w10="urn:schemas-microsoft-com:office:word" xmlns:w="http://schemas.openxmlformats.org/wordprocessingml/2006/main" xmlns:w14="http://schemas.microsoft.com/office/word/2010/wordml" xmlns:w15="http://schemas.microsoft.com/office/word/2012/wordml" xmlns:w16se="http://schemas.microsoft.com/office/word/2015/wordml/symex" xmlns:wpg="http://schemas.microsoft.com/office/word/2010/wordprocessingGroup" xmlns:wpi="http://schemas.microsoft.com/office/word/2010/wordprocessingInk" xmlns:wne="http://schemas.microsoft.com/office/word/2006/wordml" xmlns:wps="http://schemas.microsoft.com/office/word/2010/wordprocessingShape" mc:Ignorable="w14 w15 w16se wp14">
   <w:endnote w:type="separator" w:id="-1">
     <w:p>
       <w:pPr>
@@ -3023,7 +2917,7 @@
 </file>
 
 <file path=word/footnotes.xml><?xml version="1.0" encoding="utf-8"?>
-<w:footnotes xmlns:wpc="http://schemas.microsoft.com/office/word/2010/wordprocessingCanvas" xmlns:cx="http://schemas.microsoft.com/office/drawing/2014/chartex" xmlns:cx1="http://schemas.microsoft.com/office/drawing/2015/9/8/chartex" xmlns:cx2="http://schemas.microsoft.com/office/drawing/2015/10/21/chartex" xmlns:cx3="http://schemas.microsoft.com/office/drawing/2016/5/9/chartex" xmlns:cx4="http://schemas.microsoft.com/office/drawing/2016/5/10/chartex" xmlns:cx5="http://schemas.microsoft.com/office/drawing/2016/5/11/chartex" xmlns:cx6="http://schemas.microsoft.com/office/drawing/2016/5/12/chartex" xmlns:cx7="http://schemas.microsoft.com/office/drawing/2016/5/13/chartex" xmlns:cx8="http://schemas.microsoft.com/office/drawing/2016/5/14/chartex" xmlns:mc="http://schemas.openxmlformats.org/markup-compatibility/2006" xmlns:aink="http://schemas.microsoft.com/office/drawing/2016/ink" xmlns:am3d="http://schemas.microsoft.com/office/drawing/2017/model3d" xmlns:o="urn:schemas-microsoft-com:office:office" xmlns:r="http://schemas.openxmlformats.org/officeDocument/2006/relationships" xmlns:m="http://schemas.openxmlformats.org/officeDocument/2006/math" xmlns:v="urn:schemas-microsoft-com:vml" xmlns:wp14="http://schemas.microsoft.com/office/word/2010/wordprocessingDrawing" xmlns:wp="http://schemas.openxmlformats.org/drawingml/2006/wordprocessingDrawing" xmlns:w10="urn:schemas-microsoft-com:office:word" xmlns:w="http://schemas.openxmlformats.org/wordprocessingml/2006/main" xmlns:w14="http://schemas.microsoft.com/office/word/2010/wordml" xmlns:w15="http://schemas.microsoft.com/office/word/2012/wordml" xmlns:w16cid="http://schemas.microsoft.com/office/word/2016/wordml/cid" xmlns:w16se="http://schemas.microsoft.com/office/word/2015/wordml/symex" xmlns:wpg="http://schemas.microsoft.com/office/word/2010/wordprocessingGroup" xmlns:wpi="http://schemas.microsoft.com/office/word/2010/wordprocessingInk" xmlns:wne="http://schemas.microsoft.com/office/word/2006/wordml" xmlns:wps="http://schemas.microsoft.com/office/word/2010/wordprocessingShape" mc:Ignorable="w14 w15 w16se w16cid wp14">
+<w:footnotes xmlns:wpc="http://schemas.microsoft.com/office/word/2010/wordprocessingCanvas" xmlns:cx="http://schemas.microsoft.com/office/drawing/2014/chartex" xmlns:cx1="http://schemas.microsoft.com/office/drawing/2015/9/8/chartex" xmlns:mc="http://schemas.openxmlformats.org/markup-compatibility/2006" xmlns:o="urn:schemas-microsoft-com:office:office" xmlns:r="http://schemas.openxmlformats.org/officeDocument/2006/relationships" xmlns:m="http://schemas.openxmlformats.org/officeDocument/2006/math" xmlns:v="urn:schemas-microsoft-com:vml" xmlns:wp14="http://schemas.microsoft.com/office/word/2010/wordprocessingDrawing" xmlns:wp="http://schemas.openxmlformats.org/drawingml/2006/wordprocessingDrawing" xmlns:w10="urn:schemas-microsoft-com:office:word" xmlns:w="http://schemas.openxmlformats.org/wordprocessingml/2006/main" xmlns:w14="http://schemas.microsoft.com/office/word/2010/wordml" xmlns:w15="http://schemas.microsoft.com/office/word/2012/wordml" xmlns:w16se="http://schemas.microsoft.com/office/word/2015/wordml/symex" xmlns:wpg="http://schemas.microsoft.com/office/word/2010/wordprocessingGroup" xmlns:wpi="http://schemas.microsoft.com/office/word/2010/wordprocessingInk" xmlns:wne="http://schemas.microsoft.com/office/word/2006/wordml" xmlns:wps="http://schemas.microsoft.com/office/word/2010/wordprocessingShape" mc:Ignorable="w14 w15 w16se wp14">
   <w:footnote w:type="separator" w:id="-1">
     <w:p>
       <w:r>
@@ -3042,7 +2936,7 @@
 </file>
 
 <file path=word/numbering.xml><?xml version="1.0" encoding="utf-8"?>
-<w:numbering xmlns:wpc="http://schemas.microsoft.com/office/word/2010/wordprocessingCanvas" xmlns:cx="http://schemas.microsoft.com/office/drawing/2014/chartex" xmlns:cx1="http://schemas.microsoft.com/office/drawing/2015/9/8/chartex" xmlns:cx2="http://schemas.microsoft.com/office/drawing/2015/10/21/chartex" xmlns:cx3="http://schemas.microsoft.com/office/drawing/2016/5/9/chartex" xmlns:cx4="http://schemas.microsoft.com/office/drawing/2016/5/10/chartex" xmlns:cx5="http://schemas.microsoft.com/office/drawing/2016/5/11/chartex" xmlns:cx6="http://schemas.microsoft.com/office/drawing/2016/5/12/chartex" xmlns:cx7="http://schemas.microsoft.com/office/drawing/2016/5/13/chartex" xmlns:cx8="http://schemas.microsoft.com/office/drawing/2016/5/14/chartex" xmlns:mc="http://schemas.openxmlformats.org/markup-compatibility/2006" xmlns:aink="http://schemas.microsoft.com/office/drawing/2016/ink" xmlns:am3d="http://schemas.microsoft.com/office/drawing/2017/model3d" xmlns:o="urn:schemas-microsoft-com:office:office" xmlns:r="http://schemas.openxmlformats.org/officeDocument/2006/relationships" xmlns:m="http://schemas.openxmlformats.org/officeDocument/2006/math" xmlns:v="urn:schemas-microsoft-com:vml" xmlns:wp14="http://schemas.microsoft.com/office/word/2010/wordprocessingDrawing" xmlns:wp="http://schemas.openxmlformats.org/drawingml/2006/wordprocessingDrawing" xmlns:w10="urn:schemas-microsoft-com:office:word" xmlns:w="http://schemas.openxmlformats.org/wordprocessingml/2006/main" xmlns:w14="http://schemas.microsoft.com/office/word/2010/wordml" xmlns:w15="http://schemas.microsoft.com/office/word/2012/wordml" xmlns:w16cid="http://schemas.microsoft.com/office/word/2016/wordml/cid" xmlns:w16se="http://schemas.microsoft.com/office/word/2015/wordml/symex" xmlns:wpg="http://schemas.microsoft.com/office/word/2010/wordprocessingGroup" xmlns:wpi="http://schemas.microsoft.com/office/word/2010/wordprocessingInk" xmlns:wne="http://schemas.microsoft.com/office/word/2006/wordml" xmlns:wps="http://schemas.microsoft.com/office/word/2010/wordprocessingShape" mc:Ignorable="w14 w15 w16se w16cid wp14">
+<w:numbering xmlns:wpc="http://schemas.microsoft.com/office/word/2010/wordprocessingCanvas" xmlns:cx="http://schemas.microsoft.com/office/drawing/2014/chartex" xmlns:cx1="http://schemas.microsoft.com/office/drawing/2015/9/8/chartex" xmlns:mc="http://schemas.openxmlformats.org/markup-compatibility/2006" xmlns:o="urn:schemas-microsoft-com:office:office" xmlns:r="http://schemas.openxmlformats.org/officeDocument/2006/relationships" xmlns:m="http://schemas.openxmlformats.org/officeDocument/2006/math" xmlns:v="urn:schemas-microsoft-com:vml" xmlns:wp14="http://schemas.microsoft.com/office/word/2010/wordprocessingDrawing" xmlns:wp="http://schemas.openxmlformats.org/drawingml/2006/wordprocessingDrawing" xmlns:w10="urn:schemas-microsoft-com:office:word" xmlns:w="http://schemas.openxmlformats.org/wordprocessingml/2006/main" xmlns:w14="http://schemas.microsoft.com/office/word/2010/wordml" xmlns:w15="http://schemas.microsoft.com/office/word/2012/wordml" xmlns:w16se="http://schemas.microsoft.com/office/word/2015/wordml/symex" xmlns:wpg="http://schemas.microsoft.com/office/word/2010/wordprocessingGroup" xmlns:wpi="http://schemas.microsoft.com/office/word/2010/wordprocessingInk" xmlns:wne="http://schemas.microsoft.com/office/word/2006/wordml" xmlns:wps="http://schemas.microsoft.com/office/word/2010/wordprocessingShape" mc:Ignorable="w14 w15 w16se wp14">
   <w:abstractNum w:abstractNumId="0" w15:restartNumberingAfterBreak="0">
     <w:nsid w:val="B3CBBDEE"/>
     <w:multiLevelType w:val="multilevel"/>
@@ -3693,7 +3587,7 @@
 </file>
 
 <file path=word/styles.xml><?xml version="1.0" encoding="utf-8"?>
-<w:styles xmlns:mc="http://schemas.openxmlformats.org/markup-compatibility/2006" xmlns:r="http://schemas.openxmlformats.org/officeDocument/2006/relationships" xmlns:w="http://schemas.openxmlformats.org/wordprocessingml/2006/main" xmlns:w14="http://schemas.microsoft.com/office/word/2010/wordml" xmlns:w15="http://schemas.microsoft.com/office/word/2012/wordml" xmlns:w16cid="http://schemas.microsoft.com/office/word/2016/wordml/cid" xmlns:w16se="http://schemas.microsoft.com/office/word/2015/wordml/symex" mc:Ignorable="w14 w15 w16se w16cid">
+<w:styles xmlns:mc="http://schemas.openxmlformats.org/markup-compatibility/2006" xmlns:r="http://schemas.openxmlformats.org/officeDocument/2006/relationships" xmlns:w="http://schemas.openxmlformats.org/wordprocessingml/2006/main" xmlns:w14="http://schemas.microsoft.com/office/word/2010/wordml" xmlns:w15="http://schemas.microsoft.com/office/word/2012/wordml" xmlns:w16se="http://schemas.microsoft.com/office/word/2015/wordml/symex" mc:Ignorable="w14 w15 w16se">
   <w:docDefaults>
     <w:rPrDefault>
       <w:rPr>
@@ -3709,7 +3603,7 @@
       </w:pPr>
     </w:pPrDefault>
   </w:docDefaults>
-  <w:latentStyles w:defLockedState="0" w:defUIPriority="0" w:defSemiHidden="0" w:defUnhideWhenUsed="0" w:defQFormat="0" w:count="375">
+  <w:latentStyles w:defLockedState="0" w:defUIPriority="0" w:defSemiHidden="0" w:defUnhideWhenUsed="0" w:defQFormat="0" w:count="371">
     <w:lsdException w:name="heading 1" w:uiPriority="9" w:qFormat="1"/>
     <w:lsdException w:name="heading 6" w:semiHidden="1" w:unhideWhenUsed="1"/>
     <w:lsdException w:name="index 3" w:semiHidden="1" w:unhideWhenUsed="1"/>
@@ -4042,10 +3936,6 @@
     <w:lsdException w:name="List Table 5 Dark Accent 6" w:uiPriority="50"/>
     <w:lsdException w:name="List Table 6 Colorful Accent 6" w:uiPriority="51"/>
     <w:lsdException w:name="List Table 7 Colorful Accent 6" w:uiPriority="52"/>
-    <w:lsdException w:name="Mention" w:semiHidden="1" w:uiPriority="99" w:unhideWhenUsed="1"/>
-    <w:lsdException w:name="Smart Hyperlink" w:semiHidden="1" w:uiPriority="99" w:unhideWhenUsed="1"/>
-    <w:lsdException w:name="Hashtag" w:semiHidden="1" w:uiPriority="99" w:unhideWhenUsed="1"/>
-    <w:lsdException w:name="Unresolved Mention" w:semiHidden="1" w:uiPriority="99" w:unhideWhenUsed="1"/>
   </w:latentStyles>
   <w:style w:type="paragraph" w:default="1" w:styleId="Normal">
     <w:name w:val="Normal"/>

</xml_diff>

<commit_message>
Correcte Exp3, made docx and PDF
</commit_message>
<xml_diff>
--- a/examples/InterLab 2022_Exp1_v1.1.docx
+++ b/examples/InterLab 2022_Exp1_v1.1.docx
@@ -1,6 +1,6 @@
 
 <file path=word/document.xml><?xml version="1.0" encoding="utf-8"?>
-<w:document xmlns:wpc="http://schemas.microsoft.com/office/word/2010/wordprocessingCanvas" xmlns:cx="http://schemas.microsoft.com/office/drawing/2014/chartex" xmlns:cx1="http://schemas.microsoft.com/office/drawing/2015/9/8/chartex" xmlns:mc="http://schemas.openxmlformats.org/markup-compatibility/2006" xmlns:o="urn:schemas-microsoft-com:office:office" xmlns:r="http://schemas.openxmlformats.org/officeDocument/2006/relationships" xmlns:m="http://schemas.openxmlformats.org/officeDocument/2006/math" xmlns:v="urn:schemas-microsoft-com:vml" xmlns:wp14="http://schemas.microsoft.com/office/word/2010/wordprocessingDrawing" xmlns:wp="http://schemas.openxmlformats.org/drawingml/2006/wordprocessingDrawing" xmlns:w10="urn:schemas-microsoft-com:office:word" xmlns:w="http://schemas.openxmlformats.org/wordprocessingml/2006/main" xmlns:w14="http://schemas.microsoft.com/office/word/2010/wordml" xmlns:w15="http://schemas.microsoft.com/office/word/2012/wordml" xmlns:w16se="http://schemas.microsoft.com/office/word/2015/wordml/symex" xmlns:wpg="http://schemas.microsoft.com/office/word/2010/wordprocessingGroup" xmlns:wpi="http://schemas.microsoft.com/office/word/2010/wordprocessingInk" xmlns:wne="http://schemas.microsoft.com/office/word/2006/wordml" xmlns:wps="http://schemas.microsoft.com/office/word/2010/wordprocessingShape" mc:Ignorable="w14 w15 w16se wp14">
+<w:document xmlns:wpc="http://schemas.microsoft.com/office/word/2010/wordprocessingCanvas" xmlns:cx="http://schemas.microsoft.com/office/drawing/2014/chartex" xmlns:cx1="http://schemas.microsoft.com/office/drawing/2015/9/8/chartex" xmlns:cx2="http://schemas.microsoft.com/office/drawing/2015/10/21/chartex" xmlns:cx3="http://schemas.microsoft.com/office/drawing/2016/5/9/chartex" xmlns:cx4="http://schemas.microsoft.com/office/drawing/2016/5/10/chartex" xmlns:cx5="http://schemas.microsoft.com/office/drawing/2016/5/11/chartex" xmlns:cx6="http://schemas.microsoft.com/office/drawing/2016/5/12/chartex" xmlns:cx7="http://schemas.microsoft.com/office/drawing/2016/5/13/chartex" xmlns:cx8="http://schemas.microsoft.com/office/drawing/2016/5/14/chartex" xmlns:mc="http://schemas.openxmlformats.org/markup-compatibility/2006" xmlns:aink="http://schemas.microsoft.com/office/drawing/2016/ink" xmlns:am3d="http://schemas.microsoft.com/office/drawing/2017/model3d" xmlns:o="urn:schemas-microsoft-com:office:office" xmlns:r="http://schemas.openxmlformats.org/officeDocument/2006/relationships" xmlns:m="http://schemas.openxmlformats.org/officeDocument/2006/math" xmlns:v="urn:schemas-microsoft-com:vml" xmlns:wp14="http://schemas.microsoft.com/office/word/2010/wordprocessingDrawing" xmlns:wp="http://schemas.openxmlformats.org/drawingml/2006/wordprocessingDrawing" xmlns:w10="urn:schemas-microsoft-com:office:word" xmlns:w="http://schemas.openxmlformats.org/wordprocessingml/2006/main" xmlns:w14="http://schemas.microsoft.com/office/word/2010/wordml" xmlns:w15="http://schemas.microsoft.com/office/word/2012/wordml" xmlns:w16cid="http://schemas.microsoft.com/office/word/2016/wordml/cid" xmlns:w16se="http://schemas.microsoft.com/office/word/2015/wordml/symex" xmlns:wpg="http://schemas.microsoft.com/office/word/2010/wordprocessingGroup" xmlns:wpi="http://schemas.microsoft.com/office/word/2010/wordprocessingInk" xmlns:wne="http://schemas.microsoft.com/office/word/2006/wordml" xmlns:wps="http://schemas.microsoft.com/office/word/2010/wordprocessingShape" mc:Ignorable="w14 w15 w16se w16cid wp14">
   <w:body>
     <w:p>
       <w:pPr>
@@ -12,7 +12,6 @@
       <w:r>
         <w:rPr>
           <w:noProof/>
-          <w:lang w:val="es-ES" w:eastAsia="es-ES"/>
         </w:rPr>
         <w:drawing>
           <wp:anchor distT="0" distB="0" distL="114300" distR="114300" simplePos="0" relativeHeight="251659264" behindDoc="0" locked="0" layoutInCell="1" hidden="0" allowOverlap="1" wp14:anchorId="3E9D02F7" wp14:editId="2887A31C">
@@ -65,7 +64,23 @@
       </w:pPr>
       <w:r>
         <w:br/>
-        <w:t>2022 iGEM InterLab study</w:t>
+        <w:t xml:space="preserve">2022 </w:t>
+      </w:r>
+      <w:proofErr w:type="spellStart"/>
+      <w:r>
+        <w:t>iGEM</w:t>
+      </w:r>
+      <w:proofErr w:type="spellEnd"/>
+      <w:r>
+        <w:t xml:space="preserve"> </w:t>
+      </w:r>
+      <w:proofErr w:type="spellStart"/>
+      <w:r>
+        <w:t>InterLab</w:t>
+      </w:r>
+      <w:proofErr w:type="spellEnd"/>
+      <w:r>
+        <w:t xml:space="preserve"> study</w:t>
       </w:r>
     </w:p>
     <w:p>
@@ -76,7 +91,15 @@
         <w:t xml:space="preserve">Experiment 1 - </w:t>
       </w:r>
       <w:r>
-        <w:t>Testing the three color calibration protocol</w:t>
+        <w:t xml:space="preserve">Testing the </w:t>
+      </w:r>
+      <w:proofErr w:type="gramStart"/>
+      <w:r>
+        <w:t>three color</w:t>
+      </w:r>
+      <w:proofErr w:type="gramEnd"/>
+      <w:r>
+        <w:t xml:space="preserve"> calibration protocol</w:t>
       </w:r>
       <w:bookmarkEnd w:id="1"/>
     </w:p>
@@ -117,7 +140,51 @@
         <w:rPr>
           <w:color w:val="000000"/>
         </w:rPr>
-        <w:t>Before performing the cell measurements, you need to perform all the calibration measurements. Please do not proceed unless you have completed the calibration protocol. Completion of the calibrations will ensure that you understand the measurement process and that you can take the cell measurements under the same conditions. For consistency and reproducibility, we are requiring all teams to use E. coli K-12 DH5-alpha. If you do not have access to this strain, you can request streaks of the transformed devices from another team near you. If you are absolutely unable to obtain the DH5-alpha strain, you may still participate in the InterLab study by contacting the Engineering Committee (engineering [at] igem [dot] org) to discuss your situation.</w:t>
+        <w:t xml:space="preserve">Before performing the cell measurements, you need to perform all the calibration measurements. Please do not proceed unless you have completed the calibration protocol. Completion of the calibrations will ensure that you understand the measurement process and that you can take the cell measurements under the same conditions. For consistency and reproducibility, we are requiring all teams to use E. coli K-12 DH5-alpha. If you do not have access to this strain, you can request streaks of the transformed devices from another team near you. If you are absolutely unable to obtain the DH5-alpha strain, you may still participate in the </w:t>
+      </w:r>
+      <w:proofErr w:type="spellStart"/>
+      <w:r>
+        <w:rPr>
+          <w:color w:val="000000"/>
+        </w:rPr>
+        <w:t>InterLab</w:t>
+      </w:r>
+      <w:proofErr w:type="spellEnd"/>
+      <w:r>
+        <w:rPr>
+          <w:color w:val="000000"/>
+        </w:rPr>
+        <w:t xml:space="preserve"> study by contacting the Engineering Committee (</w:t>
+      </w:r>
+      <w:proofErr w:type="spellStart"/>
+      <w:r>
+        <w:rPr>
+          <w:color w:val="000000"/>
+        </w:rPr>
+        <w:t>interlab</w:t>
+      </w:r>
+      <w:bookmarkStart w:id="2" w:name="_GoBack"/>
+      <w:bookmarkEnd w:id="2"/>
+      <w:proofErr w:type="spellEnd"/>
+      <w:r>
+        <w:rPr>
+          <w:color w:val="000000"/>
+        </w:rPr>
+        <w:t xml:space="preserve"> [at] </w:t>
+      </w:r>
+      <w:proofErr w:type="spellStart"/>
+      <w:r>
+        <w:rPr>
+          <w:color w:val="000000"/>
+        </w:rPr>
+        <w:t>igem</w:t>
+      </w:r>
+      <w:proofErr w:type="spellEnd"/>
+      <w:r>
+        <w:rPr>
+          <w:color w:val="000000"/>
+        </w:rPr>
+        <w:t xml:space="preserve"> [dot] org) to discuss your situation.</w:t>
       </w:r>
     </w:p>
     <w:p>
@@ -234,12 +301,12 @@
       <w:pPr>
         <w:pStyle w:val="Ttulo2"/>
       </w:pPr>
-      <w:bookmarkStart w:id="2" w:name="protocol-outputs"/>
+      <w:bookmarkStart w:id="3" w:name="protocol-outputs"/>
       <w:r>
         <w:lastRenderedPageBreak/>
         <w:t>Protocol Outputs:</w:t>
       </w:r>
-      <w:bookmarkEnd w:id="2"/>
+      <w:bookmarkEnd w:id="3"/>
     </w:p>
     <w:p>
       <w:pPr>
@@ -380,11 +447,11 @@
       <w:pPr>
         <w:pStyle w:val="Ttulo2"/>
       </w:pPr>
-      <w:bookmarkStart w:id="3" w:name="protocol-materials"/>
+      <w:bookmarkStart w:id="4" w:name="protocol-materials"/>
       <w:r>
         <w:t>Protocol Materials:</w:t>
       </w:r>
-      <w:bookmarkEnd w:id="3"/>
+      <w:bookmarkEnd w:id="4"/>
     </w:p>
     <w:p>
       <w:pPr>
@@ -542,19 +609,7 @@
           <w:rPr>
             <w:rStyle w:val="Hipervnculo"/>
           </w:rPr>
-          <w:t xml:space="preserve">Test Device 6 Exp 1 (Dual construct Green and </w:t>
-        </w:r>
-        <w:r>
-          <w:rPr>
-            <w:rStyle w:val="Hipervnculo"/>
-          </w:rPr>
-          <w:t>Blue</w:t>
-        </w:r>
-        <w:r>
-          <w:rPr>
-            <w:rStyle w:val="Hipervnculo"/>
-          </w:rPr>
-          <w:t>)</w:t>
+          <w:t>Test Device 6 Exp 1 (Dual construct Green and Red)</w:t>
         </w:r>
       </w:hyperlink>
     </w:p>
@@ -772,12 +827,12 @@
         <w:pStyle w:val="Ttulo4"/>
         <w:jc w:val="center"/>
       </w:pPr>
-      <w:bookmarkStart w:id="4" w:name="X8daf6e2716e01e9300e07e878b4ad0908be2e64"/>
+      <w:bookmarkStart w:id="5" w:name="X8daf6e2716e01e9300e07e878b4ad0908be2e64"/>
       <w:r>
         <w:lastRenderedPageBreak/>
         <w:t>Table 1: Part Locations in Distribution Kit</w:t>
       </w:r>
-      <w:bookmarkEnd w:id="4"/>
+      <w:bookmarkEnd w:id="5"/>
     </w:p>
     <w:tbl>
       <w:tblPr>
@@ -914,17 +969,22 @@
               <w:spacing w:before="36" w:after="36"/>
               <w:rPr>
                 <w:color w:val="000000"/>
-                <w:sz w:val="23"/>
-                <w:szCs w:val="23"/>
+                <w:szCs w:val="20"/>
               </w:rPr>
             </w:pPr>
             <w:r>
               <w:rPr>
                 <w:color w:val="000000"/>
-                <w:sz w:val="23"/>
-                <w:szCs w:val="23"/>
+                <w:szCs w:val="20"/>
               </w:rPr>
-              <w:t>Negative Control 2022</w:t>
+              <w:t>Negative Control</w:t>
+            </w:r>
+            <w:r>
+              <w:rPr>
+                <w:color w:val="000000"/>
+                <w:szCs w:val="20"/>
+              </w:rPr>
+              <w:t xml:space="preserve"> 2022</w:t>
             </w:r>
           </w:p>
         </w:tc>
@@ -981,17 +1041,22 @@
               <w:spacing w:before="36" w:after="36"/>
               <w:rPr>
                 <w:color w:val="000000"/>
-                <w:sz w:val="23"/>
-                <w:szCs w:val="23"/>
+                <w:szCs w:val="20"/>
               </w:rPr>
             </w:pPr>
             <w:r>
               <w:rPr>
                 <w:color w:val="000000"/>
-                <w:sz w:val="23"/>
-                <w:szCs w:val="23"/>
+                <w:szCs w:val="20"/>
               </w:rPr>
-              <w:t>Positive Control 2018</w:t>
+              <w:t>Positive Control</w:t>
+            </w:r>
+            <w:r>
+              <w:rPr>
+                <w:color w:val="000000"/>
+                <w:szCs w:val="20"/>
+              </w:rPr>
+              <w:t xml:space="preserve"> 2018</w:t>
             </w:r>
           </w:p>
         </w:tc>
@@ -1042,17 +1107,22 @@
               <w:spacing w:before="36" w:after="36"/>
               <w:rPr>
                 <w:color w:val="000000"/>
-                <w:sz w:val="23"/>
-                <w:szCs w:val="23"/>
+                <w:szCs w:val="20"/>
               </w:rPr>
             </w:pPr>
             <w:r>
               <w:rPr>
                 <w:color w:val="000000"/>
-                <w:sz w:val="23"/>
-                <w:szCs w:val="23"/>
+                <w:szCs w:val="20"/>
               </w:rPr>
-              <w:t>Test Device 1 Exp 1 (Green device)</w:t>
+              <w:t>Test Device 1</w:t>
+            </w:r>
+            <w:r>
+              <w:rPr>
+                <w:color w:val="000000"/>
+                <w:szCs w:val="20"/>
+              </w:rPr>
+              <w:t xml:space="preserve"> Exp 1 (Green device)</w:t>
             </w:r>
           </w:p>
         </w:tc>
@@ -1103,17 +1173,22 @@
               <w:spacing w:before="36" w:after="36"/>
               <w:rPr>
                 <w:color w:val="000000"/>
-                <w:sz w:val="23"/>
-                <w:szCs w:val="23"/>
+                <w:szCs w:val="20"/>
               </w:rPr>
             </w:pPr>
             <w:r>
               <w:rPr>
                 <w:color w:val="000000"/>
-                <w:sz w:val="23"/>
-                <w:szCs w:val="23"/>
+                <w:szCs w:val="20"/>
               </w:rPr>
-              <w:t>Test Device 2 Exp 1 (Red mRFP1)</w:t>
+              <w:t>Test Device 2</w:t>
+            </w:r>
+            <w:r>
+              <w:rPr>
+                <w:color w:val="000000"/>
+                <w:szCs w:val="20"/>
+              </w:rPr>
+              <w:t xml:space="preserve"> Exp 1 (Red mRFP1)</w:t>
             </w:r>
           </w:p>
         </w:tc>
@@ -1164,17 +1239,38 @@
               <w:spacing w:before="36" w:after="36"/>
               <w:rPr>
                 <w:color w:val="000000"/>
-                <w:sz w:val="23"/>
-                <w:szCs w:val="23"/>
+                <w:szCs w:val="20"/>
               </w:rPr>
             </w:pPr>
             <w:r>
               <w:rPr>
                 <w:color w:val="000000"/>
-                <w:sz w:val="23"/>
-                <w:szCs w:val="23"/>
+                <w:szCs w:val="20"/>
               </w:rPr>
-              <w:t>Test Device 3 Exp 1 (Red mCherry)</w:t>
+              <w:t>Test Device 3</w:t>
+            </w:r>
+            <w:r>
+              <w:rPr>
+                <w:color w:val="000000"/>
+                <w:szCs w:val="20"/>
+              </w:rPr>
+              <w:t xml:space="preserve"> Exp 1 (Red </w:t>
+            </w:r>
+            <w:proofErr w:type="spellStart"/>
+            <w:r>
+              <w:rPr>
+                <w:color w:val="000000"/>
+                <w:szCs w:val="20"/>
+              </w:rPr>
+              <w:t>mCherry</w:t>
+            </w:r>
+            <w:proofErr w:type="spellEnd"/>
+            <w:r>
+              <w:rPr>
+                <w:color w:val="000000"/>
+                <w:szCs w:val="20"/>
+              </w:rPr>
+              <w:t>)</w:t>
             </w:r>
           </w:p>
         </w:tc>
@@ -1226,17 +1322,54 @@
               <w:ind w:left="-712" w:firstLine="712"/>
               <w:rPr>
                 <w:color w:val="000000"/>
-                <w:sz w:val="23"/>
-                <w:szCs w:val="23"/>
+                <w:szCs w:val="20"/>
               </w:rPr>
             </w:pPr>
             <w:r>
               <w:rPr>
                 <w:color w:val="000000"/>
-                <w:sz w:val="23"/>
-                <w:szCs w:val="23"/>
+                <w:szCs w:val="20"/>
               </w:rPr>
-              <w:t>Test Device 4 Exp 1 (RiboJ ins. mCherry)</w:t>
+              <w:t>Test Device 4</w:t>
+            </w:r>
+            <w:r>
+              <w:rPr>
+                <w:color w:val="000000"/>
+                <w:szCs w:val="20"/>
+              </w:rPr>
+              <w:t xml:space="preserve"> Exp 1 (</w:t>
+            </w:r>
+            <w:proofErr w:type="spellStart"/>
+            <w:r>
+              <w:rPr>
+                <w:color w:val="000000"/>
+                <w:szCs w:val="20"/>
+              </w:rPr>
+              <w:t>RiboJ</w:t>
+            </w:r>
+            <w:proofErr w:type="spellEnd"/>
+            <w:r>
+              <w:rPr>
+                <w:color w:val="000000"/>
+                <w:szCs w:val="20"/>
+              </w:rPr>
+              <w:t xml:space="preserve"> ins. </w:t>
+            </w:r>
+            <w:proofErr w:type="spellStart"/>
+            <w:r>
+              <w:rPr>
+                <w:color w:val="000000"/>
+                <w:szCs w:val="20"/>
+              </w:rPr>
+              <w:t>mCherry</w:t>
+            </w:r>
+            <w:proofErr w:type="spellEnd"/>
+            <w:r>
+              <w:rPr>
+                <w:color w:val="000000"/>
+                <w:szCs w:val="20"/>
+              </w:rPr>
+              <w:t>)</w:t>
             </w:r>
           </w:p>
         </w:tc>
@@ -1287,39 +1420,41 @@
               <w:spacing w:before="36" w:after="36"/>
               <w:rPr>
                 <w:color w:val="000000"/>
-                <w:sz w:val="23"/>
-                <w:szCs w:val="23"/>
+                <w:szCs w:val="20"/>
               </w:rPr>
             </w:pPr>
             <w:r>
               <w:rPr>
                 <w:color w:val="000000"/>
-                <w:sz w:val="23"/>
-                <w:szCs w:val="23"/>
+                <w:szCs w:val="20"/>
               </w:rPr>
-              <w:t>Test Device 5 Exp 1</w:t>
+              <w:t>Test Device 5</w:t>
             </w:r>
             <w:r>
               <w:rPr>
                 <w:color w:val="000000"/>
-                <w:sz w:val="23"/>
-                <w:szCs w:val="23"/>
+                <w:szCs w:val="20"/>
+              </w:rPr>
+              <w:t xml:space="preserve"> Exp 1</w:t>
+            </w:r>
+            <w:r>
+              <w:rPr>
+                <w:color w:val="000000"/>
+                <w:szCs w:val="20"/>
               </w:rPr>
               <w:t xml:space="preserve"> </w:t>
             </w:r>
             <w:r>
               <w:rPr>
                 <w:color w:val="000000"/>
-                <w:sz w:val="23"/>
-                <w:szCs w:val="23"/>
+                <w:szCs w:val="20"/>
               </w:rPr>
               <w:t>(</w:t>
             </w:r>
             <w:r>
               <w:rPr>
                 <w:color w:val="000000"/>
-                <w:sz w:val="23"/>
-                <w:szCs w:val="23"/>
+                <w:szCs w:val="20"/>
               </w:rPr>
               <w:t>Dual constr. Blue and Red)</w:t>
             </w:r>
@@ -1372,41 +1507,22 @@
               <w:spacing w:before="36" w:after="36"/>
               <w:rPr>
                 <w:color w:val="000000"/>
-                <w:sz w:val="23"/>
-                <w:szCs w:val="23"/>
+                <w:szCs w:val="20"/>
               </w:rPr>
             </w:pPr>
             <w:r>
               <w:rPr>
                 <w:color w:val="000000"/>
-                <w:sz w:val="23"/>
-                <w:szCs w:val="23"/>
+                <w:szCs w:val="20"/>
               </w:rPr>
               <w:t>Test Device 6</w:t>
             </w:r>
             <w:r>
               <w:rPr>
                 <w:color w:val="000000"/>
-                <w:sz w:val="23"/>
-                <w:szCs w:val="23"/>
+                <w:szCs w:val="20"/>
               </w:rPr>
-              <w:t xml:space="preserve"> Exp 1 (Dual constr. Green and </w:t>
-            </w:r>
-            <w:r>
-              <w:rPr>
-                <w:color w:val="000000"/>
-                <w:sz w:val="23"/>
-                <w:szCs w:val="23"/>
-              </w:rPr>
-              <w:t>Blue</w:t>
-            </w:r>
-            <w:r>
-              <w:rPr>
-                <w:color w:val="000000"/>
-                <w:sz w:val="23"/>
-                <w:szCs w:val="23"/>
-              </w:rPr>
-              <w:t>)</w:t>
+              <w:t xml:space="preserve"> Exp 1 (Dual constr. Green and Red)</w:t>
             </w:r>
           </w:p>
         </w:tc>
@@ -1442,11 +1558,11 @@
       <w:pPr>
         <w:pStyle w:val="Ttulo2"/>
       </w:pPr>
-      <w:bookmarkStart w:id="5" w:name="protocol-steps"/>
+      <w:bookmarkStart w:id="6" w:name="protocol-steps"/>
       <w:r>
         <w:t>Protocol Steps:</w:t>
       </w:r>
-      <w:bookmarkEnd w:id="5"/>
+      <w:bookmarkEnd w:id="6"/>
     </w:p>
     <w:p>
       <w:pPr>
@@ -1588,21 +1704,7 @@
         <w:rPr>
           <w:rStyle w:val="VerbatimChar"/>
         </w:rPr>
-        <w:t xml:space="preserve">Test Device 6 Exp 1 (Dual construct Green and </w:t>
-      </w:r>
-      <w:r>
-        <w:rPr>
-          <w:rStyle w:val="VerbatimChar"/>
-        </w:rPr>
-        <w:t>Blue</w:t>
-      </w:r>
-      <w:bookmarkStart w:id="6" w:name="_GoBack"/>
-      <w:bookmarkEnd w:id="6"/>
-      <w:r>
-        <w:rPr>
-          <w:rStyle w:val="VerbatimChar"/>
-        </w:rPr>
-        <w:t>)</w:t>
+        <w:t>Test Device 6 Exp 1 (Dual construct Green and Red)</w:t>
       </w:r>
       <w:r>
         <w:t xml:space="preserve">. </w:t>
@@ -1887,7 +1989,21 @@
         <w:rPr>
           <w:rStyle w:val="VerbatimChar"/>
         </w:rPr>
-        <w:t>cultures (0 hr timepoint)</w:t>
+        <w:t xml:space="preserve">cultures (0 </w:t>
+      </w:r>
+      <w:proofErr w:type="spellStart"/>
+      <w:r>
+        <w:rPr>
+          <w:rStyle w:val="VerbatimChar"/>
+        </w:rPr>
+        <w:t>hr</w:t>
+      </w:r>
+      <w:proofErr w:type="spellEnd"/>
+      <w:r>
+        <w:rPr>
+          <w:rStyle w:val="VerbatimChar"/>
+        </w:rPr>
+        <w:t xml:space="preserve"> timepoint)</w:t>
       </w:r>
       <w:r>
         <w:t xml:space="preserve"> at 600.0</w:t>
@@ -1970,7 +2086,6 @@
       <w:r>
         <w:rPr>
           <w:noProof/>
-          <w:lang w:val="es-ES" w:eastAsia="es-ES"/>
         </w:rPr>
         <w:drawing>
           <wp:inline distT="0" distB="0" distL="0" distR="0" wp14:anchorId="768939CB" wp14:editId="097B0BAC">
@@ -2244,7 +2359,6 @@
       <w:r>
         <w:rPr>
           <w:noProof/>
-          <w:lang w:val="es-ES" w:eastAsia="es-ES"/>
         </w:rPr>
         <w:lastRenderedPageBreak/>
         <w:drawing>
@@ -2892,7 +3006,7 @@
 </file>
 
 <file path=word/endnotes.xml><?xml version="1.0" encoding="utf-8"?>
-<w:endnotes xmlns:wpc="http://schemas.microsoft.com/office/word/2010/wordprocessingCanvas" xmlns:cx="http://schemas.microsoft.com/office/drawing/2014/chartex" xmlns:cx1="http://schemas.microsoft.com/office/drawing/2015/9/8/chartex" xmlns:mc="http://schemas.openxmlformats.org/markup-compatibility/2006" xmlns:o="urn:schemas-microsoft-com:office:office" xmlns:r="http://schemas.openxmlformats.org/officeDocument/2006/relationships" xmlns:m="http://schemas.openxmlformats.org/officeDocument/2006/math" xmlns:v="urn:schemas-microsoft-com:vml" xmlns:wp14="http://schemas.microsoft.com/office/word/2010/wordprocessingDrawing" xmlns:wp="http://schemas.openxmlformats.org/drawingml/2006/wordprocessingDrawing" xmlns:w10="urn:schemas-microsoft-com:office:word" xmlns:w="http://schemas.openxmlformats.org/wordprocessingml/2006/main" xmlns:w14="http://schemas.microsoft.com/office/word/2010/wordml" xmlns:w15="http://schemas.microsoft.com/office/word/2012/wordml" xmlns:w16se="http://schemas.microsoft.com/office/word/2015/wordml/symex" xmlns:wpg="http://schemas.microsoft.com/office/word/2010/wordprocessingGroup" xmlns:wpi="http://schemas.microsoft.com/office/word/2010/wordprocessingInk" xmlns:wne="http://schemas.microsoft.com/office/word/2006/wordml" xmlns:wps="http://schemas.microsoft.com/office/word/2010/wordprocessingShape" mc:Ignorable="w14 w15 w16se wp14">
+<w:endnotes xmlns:wpc="http://schemas.microsoft.com/office/word/2010/wordprocessingCanvas" xmlns:cx="http://schemas.microsoft.com/office/drawing/2014/chartex" xmlns:cx1="http://schemas.microsoft.com/office/drawing/2015/9/8/chartex" xmlns:cx2="http://schemas.microsoft.com/office/drawing/2015/10/21/chartex" xmlns:cx3="http://schemas.microsoft.com/office/drawing/2016/5/9/chartex" xmlns:cx4="http://schemas.microsoft.com/office/drawing/2016/5/10/chartex" xmlns:cx5="http://schemas.microsoft.com/office/drawing/2016/5/11/chartex" xmlns:cx6="http://schemas.microsoft.com/office/drawing/2016/5/12/chartex" xmlns:cx7="http://schemas.microsoft.com/office/drawing/2016/5/13/chartex" xmlns:cx8="http://schemas.microsoft.com/office/drawing/2016/5/14/chartex" xmlns:mc="http://schemas.openxmlformats.org/markup-compatibility/2006" xmlns:aink="http://schemas.microsoft.com/office/drawing/2016/ink" xmlns:am3d="http://schemas.microsoft.com/office/drawing/2017/model3d" xmlns:o="urn:schemas-microsoft-com:office:office" xmlns:r="http://schemas.openxmlformats.org/officeDocument/2006/relationships" xmlns:m="http://schemas.openxmlformats.org/officeDocument/2006/math" xmlns:v="urn:schemas-microsoft-com:vml" xmlns:wp14="http://schemas.microsoft.com/office/word/2010/wordprocessingDrawing" xmlns:wp="http://schemas.openxmlformats.org/drawingml/2006/wordprocessingDrawing" xmlns:w10="urn:schemas-microsoft-com:office:word" xmlns:w="http://schemas.openxmlformats.org/wordprocessingml/2006/main" xmlns:w14="http://schemas.microsoft.com/office/word/2010/wordml" xmlns:w15="http://schemas.microsoft.com/office/word/2012/wordml" xmlns:w16cid="http://schemas.microsoft.com/office/word/2016/wordml/cid" xmlns:w16se="http://schemas.microsoft.com/office/word/2015/wordml/symex" xmlns:wpg="http://schemas.microsoft.com/office/word/2010/wordprocessingGroup" xmlns:wpi="http://schemas.microsoft.com/office/word/2010/wordprocessingInk" xmlns:wne="http://schemas.microsoft.com/office/word/2006/wordml" xmlns:wps="http://schemas.microsoft.com/office/word/2010/wordprocessingShape" mc:Ignorable="w14 w15 w16se w16cid wp14">
   <w:endnote w:type="separator" w:id="-1">
     <w:p>
       <w:pPr>
@@ -2917,7 +3031,7 @@
 </file>
 
 <file path=word/footnotes.xml><?xml version="1.0" encoding="utf-8"?>
-<w:footnotes xmlns:wpc="http://schemas.microsoft.com/office/word/2010/wordprocessingCanvas" xmlns:cx="http://schemas.microsoft.com/office/drawing/2014/chartex" xmlns:cx1="http://schemas.microsoft.com/office/drawing/2015/9/8/chartex" xmlns:mc="http://schemas.openxmlformats.org/markup-compatibility/2006" xmlns:o="urn:schemas-microsoft-com:office:office" xmlns:r="http://schemas.openxmlformats.org/officeDocument/2006/relationships" xmlns:m="http://schemas.openxmlformats.org/officeDocument/2006/math" xmlns:v="urn:schemas-microsoft-com:vml" xmlns:wp14="http://schemas.microsoft.com/office/word/2010/wordprocessingDrawing" xmlns:wp="http://schemas.openxmlformats.org/drawingml/2006/wordprocessingDrawing" xmlns:w10="urn:schemas-microsoft-com:office:word" xmlns:w="http://schemas.openxmlformats.org/wordprocessingml/2006/main" xmlns:w14="http://schemas.microsoft.com/office/word/2010/wordml" xmlns:w15="http://schemas.microsoft.com/office/word/2012/wordml" xmlns:w16se="http://schemas.microsoft.com/office/word/2015/wordml/symex" xmlns:wpg="http://schemas.microsoft.com/office/word/2010/wordprocessingGroup" xmlns:wpi="http://schemas.microsoft.com/office/word/2010/wordprocessingInk" xmlns:wne="http://schemas.microsoft.com/office/word/2006/wordml" xmlns:wps="http://schemas.microsoft.com/office/word/2010/wordprocessingShape" mc:Ignorable="w14 w15 w16se wp14">
+<w:footnotes xmlns:wpc="http://schemas.microsoft.com/office/word/2010/wordprocessingCanvas" xmlns:cx="http://schemas.microsoft.com/office/drawing/2014/chartex" xmlns:cx1="http://schemas.microsoft.com/office/drawing/2015/9/8/chartex" xmlns:cx2="http://schemas.microsoft.com/office/drawing/2015/10/21/chartex" xmlns:cx3="http://schemas.microsoft.com/office/drawing/2016/5/9/chartex" xmlns:cx4="http://schemas.microsoft.com/office/drawing/2016/5/10/chartex" xmlns:cx5="http://schemas.microsoft.com/office/drawing/2016/5/11/chartex" xmlns:cx6="http://schemas.microsoft.com/office/drawing/2016/5/12/chartex" xmlns:cx7="http://schemas.microsoft.com/office/drawing/2016/5/13/chartex" xmlns:cx8="http://schemas.microsoft.com/office/drawing/2016/5/14/chartex" xmlns:mc="http://schemas.openxmlformats.org/markup-compatibility/2006" xmlns:aink="http://schemas.microsoft.com/office/drawing/2016/ink" xmlns:am3d="http://schemas.microsoft.com/office/drawing/2017/model3d" xmlns:o="urn:schemas-microsoft-com:office:office" xmlns:r="http://schemas.openxmlformats.org/officeDocument/2006/relationships" xmlns:m="http://schemas.openxmlformats.org/officeDocument/2006/math" xmlns:v="urn:schemas-microsoft-com:vml" xmlns:wp14="http://schemas.microsoft.com/office/word/2010/wordprocessingDrawing" xmlns:wp="http://schemas.openxmlformats.org/drawingml/2006/wordprocessingDrawing" xmlns:w10="urn:schemas-microsoft-com:office:word" xmlns:w="http://schemas.openxmlformats.org/wordprocessingml/2006/main" xmlns:w14="http://schemas.microsoft.com/office/word/2010/wordml" xmlns:w15="http://schemas.microsoft.com/office/word/2012/wordml" xmlns:w16cid="http://schemas.microsoft.com/office/word/2016/wordml/cid" xmlns:w16se="http://schemas.microsoft.com/office/word/2015/wordml/symex" xmlns:wpg="http://schemas.microsoft.com/office/word/2010/wordprocessingGroup" xmlns:wpi="http://schemas.microsoft.com/office/word/2010/wordprocessingInk" xmlns:wne="http://schemas.microsoft.com/office/word/2006/wordml" xmlns:wps="http://schemas.microsoft.com/office/word/2010/wordprocessingShape" mc:Ignorable="w14 w15 w16se w16cid wp14">
   <w:footnote w:type="separator" w:id="-1">
     <w:p>
       <w:r>
@@ -2936,7 +3050,7 @@
 </file>
 
 <file path=word/numbering.xml><?xml version="1.0" encoding="utf-8"?>
-<w:numbering xmlns:wpc="http://schemas.microsoft.com/office/word/2010/wordprocessingCanvas" xmlns:cx="http://schemas.microsoft.com/office/drawing/2014/chartex" xmlns:cx1="http://schemas.microsoft.com/office/drawing/2015/9/8/chartex" xmlns:mc="http://schemas.openxmlformats.org/markup-compatibility/2006" xmlns:o="urn:schemas-microsoft-com:office:office" xmlns:r="http://schemas.openxmlformats.org/officeDocument/2006/relationships" xmlns:m="http://schemas.openxmlformats.org/officeDocument/2006/math" xmlns:v="urn:schemas-microsoft-com:vml" xmlns:wp14="http://schemas.microsoft.com/office/word/2010/wordprocessingDrawing" xmlns:wp="http://schemas.openxmlformats.org/drawingml/2006/wordprocessingDrawing" xmlns:w10="urn:schemas-microsoft-com:office:word" xmlns:w="http://schemas.openxmlformats.org/wordprocessingml/2006/main" xmlns:w14="http://schemas.microsoft.com/office/word/2010/wordml" xmlns:w15="http://schemas.microsoft.com/office/word/2012/wordml" xmlns:w16se="http://schemas.microsoft.com/office/word/2015/wordml/symex" xmlns:wpg="http://schemas.microsoft.com/office/word/2010/wordprocessingGroup" xmlns:wpi="http://schemas.microsoft.com/office/word/2010/wordprocessingInk" xmlns:wne="http://schemas.microsoft.com/office/word/2006/wordml" xmlns:wps="http://schemas.microsoft.com/office/word/2010/wordprocessingShape" mc:Ignorable="w14 w15 w16se wp14">
+<w:numbering xmlns:wpc="http://schemas.microsoft.com/office/word/2010/wordprocessingCanvas" xmlns:cx="http://schemas.microsoft.com/office/drawing/2014/chartex" xmlns:cx1="http://schemas.microsoft.com/office/drawing/2015/9/8/chartex" xmlns:cx2="http://schemas.microsoft.com/office/drawing/2015/10/21/chartex" xmlns:cx3="http://schemas.microsoft.com/office/drawing/2016/5/9/chartex" xmlns:cx4="http://schemas.microsoft.com/office/drawing/2016/5/10/chartex" xmlns:cx5="http://schemas.microsoft.com/office/drawing/2016/5/11/chartex" xmlns:cx6="http://schemas.microsoft.com/office/drawing/2016/5/12/chartex" xmlns:cx7="http://schemas.microsoft.com/office/drawing/2016/5/13/chartex" xmlns:cx8="http://schemas.microsoft.com/office/drawing/2016/5/14/chartex" xmlns:mc="http://schemas.openxmlformats.org/markup-compatibility/2006" xmlns:aink="http://schemas.microsoft.com/office/drawing/2016/ink" xmlns:am3d="http://schemas.microsoft.com/office/drawing/2017/model3d" xmlns:o="urn:schemas-microsoft-com:office:office" xmlns:r="http://schemas.openxmlformats.org/officeDocument/2006/relationships" xmlns:m="http://schemas.openxmlformats.org/officeDocument/2006/math" xmlns:v="urn:schemas-microsoft-com:vml" xmlns:wp14="http://schemas.microsoft.com/office/word/2010/wordprocessingDrawing" xmlns:wp="http://schemas.openxmlformats.org/drawingml/2006/wordprocessingDrawing" xmlns:w10="urn:schemas-microsoft-com:office:word" xmlns:w="http://schemas.openxmlformats.org/wordprocessingml/2006/main" xmlns:w14="http://schemas.microsoft.com/office/word/2010/wordml" xmlns:w15="http://schemas.microsoft.com/office/word/2012/wordml" xmlns:w16cid="http://schemas.microsoft.com/office/word/2016/wordml/cid" xmlns:w16se="http://schemas.microsoft.com/office/word/2015/wordml/symex" xmlns:wpg="http://schemas.microsoft.com/office/word/2010/wordprocessingGroup" xmlns:wpi="http://schemas.microsoft.com/office/word/2010/wordprocessingInk" xmlns:wne="http://schemas.microsoft.com/office/word/2006/wordml" xmlns:wps="http://schemas.microsoft.com/office/word/2010/wordprocessingShape" mc:Ignorable="w14 w15 w16se w16cid wp14">
   <w:abstractNum w:abstractNumId="0" w15:restartNumberingAfterBreak="0">
     <w:nsid w:val="B3CBBDEE"/>
     <w:multiLevelType w:val="multilevel"/>
@@ -3587,7 +3701,7 @@
 </file>
 
 <file path=word/styles.xml><?xml version="1.0" encoding="utf-8"?>
-<w:styles xmlns:mc="http://schemas.openxmlformats.org/markup-compatibility/2006" xmlns:r="http://schemas.openxmlformats.org/officeDocument/2006/relationships" xmlns:w="http://schemas.openxmlformats.org/wordprocessingml/2006/main" xmlns:w14="http://schemas.microsoft.com/office/word/2010/wordml" xmlns:w15="http://schemas.microsoft.com/office/word/2012/wordml" xmlns:w16se="http://schemas.microsoft.com/office/word/2015/wordml/symex" mc:Ignorable="w14 w15 w16se">
+<w:styles xmlns:mc="http://schemas.openxmlformats.org/markup-compatibility/2006" xmlns:r="http://schemas.openxmlformats.org/officeDocument/2006/relationships" xmlns:w="http://schemas.openxmlformats.org/wordprocessingml/2006/main" xmlns:w14="http://schemas.microsoft.com/office/word/2010/wordml" xmlns:w15="http://schemas.microsoft.com/office/word/2012/wordml" xmlns:w16cid="http://schemas.microsoft.com/office/word/2016/wordml/cid" xmlns:w16se="http://schemas.microsoft.com/office/word/2015/wordml/symex" mc:Ignorable="w14 w15 w16se w16cid">
   <w:docDefaults>
     <w:rPrDefault>
       <w:rPr>
@@ -3603,7 +3717,7 @@
       </w:pPr>
     </w:pPrDefault>
   </w:docDefaults>
-  <w:latentStyles w:defLockedState="0" w:defUIPriority="0" w:defSemiHidden="0" w:defUnhideWhenUsed="0" w:defQFormat="0" w:count="371">
+  <w:latentStyles w:defLockedState="0" w:defUIPriority="0" w:defSemiHidden="0" w:defUnhideWhenUsed="0" w:defQFormat="0" w:count="375">
     <w:lsdException w:name="heading 1" w:uiPriority="9" w:qFormat="1"/>
     <w:lsdException w:name="heading 6" w:semiHidden="1" w:unhideWhenUsed="1"/>
     <w:lsdException w:name="index 3" w:semiHidden="1" w:unhideWhenUsed="1"/>
@@ -3936,6 +4050,10 @@
     <w:lsdException w:name="List Table 5 Dark Accent 6" w:uiPriority="50"/>
     <w:lsdException w:name="List Table 6 Colorful Accent 6" w:uiPriority="51"/>
     <w:lsdException w:name="List Table 7 Colorful Accent 6" w:uiPriority="52"/>
+    <w:lsdException w:name="Mention" w:semiHidden="1" w:uiPriority="99" w:unhideWhenUsed="1"/>
+    <w:lsdException w:name="Smart Hyperlink" w:semiHidden="1" w:uiPriority="99" w:unhideWhenUsed="1"/>
+    <w:lsdException w:name="Hashtag" w:semiHidden="1" w:uiPriority="99" w:unhideWhenUsed="1"/>
+    <w:lsdException w:name="Unresolved Mention" w:semiHidden="1" w:uiPriority="99" w:unhideWhenUsed="1"/>
   </w:latentStyles>
   <w:style w:type="paragraph" w:default="1" w:styleId="Normal">
     <w:name w:val="Normal"/>

</xml_diff>